<commit_message>
Added KRR project phase 2
</commit_message>
<xml_diff>
--- a/SPRING_23_CLASSES_SEM_2/CSE_579_KNOWLEDGE_REPRESENTATION/ASSIGNMENTS/Project-Milestone-2/Template-579-Project-Milestone-2----Solutions-to-Basic-Clingo-Problems.docx
+++ b/SPRING_23_CLASSES_SEM_2/CSE_579_KNOWLEDGE_REPRESENTATION/ASSIGNMENTS/Project-Milestone-2/Template-579-Project-Milestone-2----Solutions-to-Basic-Clingo-Problems.docx
@@ -1,6 +1,6 @@
 
 <file path=word/document.xml><?xml version="1.0" encoding="utf-8"?>
-<w:document xmlns:wpc="http://schemas.microsoft.com/office/word/2010/wordprocessingCanvas" xmlns:cx="http://schemas.microsoft.com/office/drawing/2014/chartex" xmlns:cx1="http://schemas.microsoft.com/office/drawing/2015/9/8/chartex" xmlns:cx2="http://schemas.microsoft.com/office/drawing/2015/10/21/chartex" xmlns:cx3="http://schemas.microsoft.com/office/drawing/2016/5/9/chartex" xmlns:cx4="http://schemas.microsoft.com/office/drawing/2016/5/10/chartex" xmlns:cx5="http://schemas.microsoft.com/office/drawing/2016/5/11/chartex" xmlns:cx6="http://schemas.microsoft.com/office/drawing/2016/5/12/chartex" xmlns:cx7="http://schemas.microsoft.com/office/drawing/2016/5/13/chartex" xmlns:cx8="http://schemas.microsoft.com/office/drawing/2016/5/14/chartex" xmlns:mc="http://schemas.openxmlformats.org/markup-compatibility/2006" xmlns:aink="http://schemas.microsoft.com/office/drawing/2016/ink" xmlns:am3d="http://schemas.microsoft.com/office/drawing/2017/model3d" xmlns:o="urn:schemas-microsoft-com:office:office" xmlns:r="http://schemas.openxmlformats.org/officeDocument/2006/relationships" xmlns:m="http://schemas.openxmlformats.org/officeDocument/2006/math" xmlns:v="urn:schemas-microsoft-com:vml" xmlns:wp14="http://schemas.microsoft.com/office/word/2010/wordprocessingDrawing" xmlns:wp="http://schemas.openxmlformats.org/drawingml/2006/wordprocessingDrawing" xmlns:w10="urn:schemas-microsoft-com:office:word" xmlns:w="http://schemas.openxmlformats.org/wordprocessingml/2006/main" xmlns:w14="http://schemas.microsoft.com/office/word/2010/wordml" xmlns:w15="http://schemas.microsoft.com/office/word/2012/wordml" xmlns:w16cex="http://schemas.microsoft.com/office/word/2018/wordml/cex" xmlns:w16cid="http://schemas.microsoft.com/office/word/2016/wordml/cid" xmlns:w16="http://schemas.microsoft.com/office/word/2018/wordml" xmlns:w16sdtdh="http://schemas.microsoft.com/office/word/2020/wordml/sdtdatahash" xmlns:w16se="http://schemas.microsoft.com/office/word/2015/wordml/symex" xmlns:wpg="http://schemas.microsoft.com/office/word/2010/wordprocessingGroup" xmlns:wpi="http://schemas.microsoft.com/office/word/2010/wordprocessingInk" xmlns:wne="http://schemas.microsoft.com/office/word/2006/wordml" xmlns:wps="http://schemas.microsoft.com/office/word/2010/wordprocessingShape" mc:Ignorable="w14 w15 w16se w16cid w16 w16cex w16sdtdh wp14">
+<w:document xmlns:wpc="http://schemas.microsoft.com/office/word/2010/wordprocessingCanvas" xmlns:cx="http://schemas.microsoft.com/office/drawing/2014/chartex" xmlns:cx1="http://schemas.microsoft.com/office/drawing/2015/9/8/chartex" xmlns:cx2="http://schemas.microsoft.com/office/drawing/2015/10/21/chartex" xmlns:cx3="http://schemas.microsoft.com/office/drawing/2016/5/9/chartex" xmlns:cx4="http://schemas.microsoft.com/office/drawing/2016/5/10/chartex" xmlns:cx5="http://schemas.microsoft.com/office/drawing/2016/5/11/chartex" xmlns:cx6="http://schemas.microsoft.com/office/drawing/2016/5/12/chartex" xmlns:cx7="http://schemas.microsoft.com/office/drawing/2016/5/13/chartex" xmlns:cx8="http://schemas.microsoft.com/office/drawing/2016/5/14/chartex" xmlns:mc="http://schemas.openxmlformats.org/markup-compatibility/2006" xmlns:aink="http://schemas.microsoft.com/office/drawing/2016/ink" xmlns:am3d="http://schemas.microsoft.com/office/drawing/2017/model3d" xmlns:o="urn:schemas-microsoft-com:office:office" xmlns:oel="http://schemas.microsoft.com/office/2019/extlst" xmlns:r="http://schemas.openxmlformats.org/officeDocument/2006/relationships" xmlns:m="http://schemas.openxmlformats.org/officeDocument/2006/math" xmlns:v="urn:schemas-microsoft-com:vml" xmlns:wp14="http://schemas.microsoft.com/office/word/2010/wordprocessingDrawing" xmlns:wp="http://schemas.openxmlformats.org/drawingml/2006/wordprocessingDrawing" xmlns:w10="urn:schemas-microsoft-com:office:word" xmlns:w="http://schemas.openxmlformats.org/wordprocessingml/2006/main" xmlns:w14="http://schemas.microsoft.com/office/word/2010/wordml" xmlns:w15="http://schemas.microsoft.com/office/word/2012/wordml" xmlns:w16cex="http://schemas.microsoft.com/office/word/2018/wordml/cex" xmlns:w16cid="http://schemas.microsoft.com/office/word/2016/wordml/cid" xmlns:w16="http://schemas.microsoft.com/office/word/2018/wordml" xmlns:w16sdtdh="http://schemas.microsoft.com/office/word/2020/wordml/sdtdatahash" xmlns:w16se="http://schemas.microsoft.com/office/word/2015/wordml/symex" xmlns:wpg="http://schemas.microsoft.com/office/word/2010/wordprocessingGroup" xmlns:wpi="http://schemas.microsoft.com/office/word/2010/wordprocessingInk" xmlns:wne="http://schemas.microsoft.com/office/word/2006/wordml" xmlns:wps="http://schemas.microsoft.com/office/word/2010/wordprocessingShape" mc:Ignorable="w14 w15 w16se w16cid w16 w16cex w16sdtdh wp14">
   <w:body>
     <w:p>
       <w:pPr>
@@ -241,6 +241,23 @@
               <w:widowControl w:val="0"/>
               <w:spacing w:line="240" w:lineRule="auto"/>
             </w:pPr>
+            <w:r>
+              <w:t>p.</w:t>
+            </w:r>
+          </w:p>
+          <w:p>
+            <w:pPr>
+              <w:widowControl w:val="0"/>
+              <w:spacing w:line="240" w:lineRule="auto"/>
+            </w:pPr>
+            <w:proofErr w:type="gramStart"/>
+            <w:r>
+              <w:t>r :</w:t>
+            </w:r>
+            <w:proofErr w:type="gramEnd"/>
+            <w:r>
+              <w:t>- p, q.</w:t>
+            </w:r>
           </w:p>
         </w:tc>
       </w:tr>
@@ -291,6 +308,14 @@
               <w:widowControl w:val="0"/>
               <w:spacing w:line="240" w:lineRule="auto"/>
             </w:pPr>
+            <w:proofErr w:type="spellStart"/>
+            <w:r>
+              <w:t>clingo</w:t>
+            </w:r>
+            <w:proofErr w:type="spellEnd"/>
+            <w:r>
+              <w:t xml:space="preserve"> p1.txt 0</w:t>
+            </w:r>
           </w:p>
         </w:tc>
       </w:tr>
@@ -341,6 +366,43 @@
               <w:widowControl w:val="0"/>
               <w:spacing w:line="240" w:lineRule="auto"/>
             </w:pPr>
+            <w:r>
+              <w:drawing>
+                <wp:inline distT="0" distB="0" distL="0" distR="0" wp14:anchorId="511E19B1" wp14:editId="0ACC773E">
+                  <wp:extent cx="4930775" cy="1863725"/>
+                  <wp:effectExtent l="0" t="0" r="3175" b="3175"/>
+                  <wp:docPr id="1" name="Picture 1"/>
+                  <wp:cNvGraphicFramePr>
+                    <a:graphicFrameLocks xmlns:a="http://schemas.openxmlformats.org/drawingml/2006/main" noChangeAspect="1"/>
+                  </wp:cNvGraphicFramePr>
+                  <a:graphic xmlns:a="http://schemas.openxmlformats.org/drawingml/2006/main">
+                    <a:graphicData uri="http://schemas.openxmlformats.org/drawingml/2006/picture">
+                      <pic:pic xmlns:pic="http://schemas.openxmlformats.org/drawingml/2006/picture">
+                        <pic:nvPicPr>
+                          <pic:cNvPr id="1" name=""/>
+                          <pic:cNvPicPr/>
+                        </pic:nvPicPr>
+                        <pic:blipFill>
+                          <a:blip r:embed="rId6"/>
+                          <a:stretch>
+                            <a:fillRect/>
+                          </a:stretch>
+                        </pic:blipFill>
+                        <pic:spPr>
+                          <a:xfrm>
+                            <a:off x="0" y="0"/>
+                            <a:ext cx="4930775" cy="1863725"/>
+                          </a:xfrm>
+                          <a:prstGeom prst="rect">
+                            <a:avLst/>
+                          </a:prstGeom>
+                        </pic:spPr>
+                      </pic:pic>
+                    </a:graphicData>
+                  </a:graphic>
+                </wp:inline>
+              </w:drawing>
+            </w:r>
           </w:p>
         </w:tc>
       </w:tr>
@@ -501,6 +563,28 @@
               <w:widowControl w:val="0"/>
               <w:spacing w:line="240" w:lineRule="auto"/>
             </w:pPr>
+            <w:proofErr w:type="gramStart"/>
+            <w:r>
+              <w:t>p :</w:t>
+            </w:r>
+            <w:proofErr w:type="gramEnd"/>
+            <w:r>
+              <w:t>- not q.</w:t>
+            </w:r>
+          </w:p>
+          <w:p>
+            <w:pPr>
+              <w:widowControl w:val="0"/>
+              <w:spacing w:line="240" w:lineRule="auto"/>
+            </w:pPr>
+            <w:proofErr w:type="gramStart"/>
+            <w:r>
+              <w:t>q :</w:t>
+            </w:r>
+            <w:proofErr w:type="gramEnd"/>
+            <w:r>
+              <w:t>- not p.</w:t>
+            </w:r>
           </w:p>
         </w:tc>
       </w:tr>
@@ -551,6 +635,28 @@
               <w:widowControl w:val="0"/>
               <w:spacing w:line="240" w:lineRule="auto"/>
             </w:pPr>
+            <w:proofErr w:type="spellStart"/>
+            <w:r>
+              <w:t>clingo</w:t>
+            </w:r>
+            <w:proofErr w:type="spellEnd"/>
+            <w:r>
+              <w:t xml:space="preserve"> p</w:t>
+            </w:r>
+            <w:r>
+              <w:t>2</w:t>
+            </w:r>
+            <w:r>
+              <w:t xml:space="preserve"> </w:t>
+            </w:r>
+            <w:proofErr w:type="spellStart"/>
+            <w:r>
+              <w:t>clingo</w:t>
+            </w:r>
+            <w:proofErr w:type="spellEnd"/>
+            <w:r>
+              <w:t xml:space="preserve"> p1.txt 0.txt 0</w:t>
+            </w:r>
           </w:p>
         </w:tc>
       </w:tr>
@@ -601,6 +707,43 @@
               <w:widowControl w:val="0"/>
               <w:spacing w:line="240" w:lineRule="auto"/>
             </w:pPr>
+            <w:r>
+              <w:drawing>
+                <wp:inline distT="0" distB="0" distL="0" distR="0" wp14:anchorId="37137959" wp14:editId="01232E9E">
+                  <wp:extent cx="4930775" cy="1664335"/>
+                  <wp:effectExtent l="0" t="0" r="3175" b="0"/>
+                  <wp:docPr id="2" name="Picture 2"/>
+                  <wp:cNvGraphicFramePr>
+                    <a:graphicFrameLocks xmlns:a="http://schemas.openxmlformats.org/drawingml/2006/main" noChangeAspect="1"/>
+                  </wp:cNvGraphicFramePr>
+                  <a:graphic xmlns:a="http://schemas.openxmlformats.org/drawingml/2006/main">
+                    <a:graphicData uri="http://schemas.openxmlformats.org/drawingml/2006/picture">
+                      <pic:pic xmlns:pic="http://schemas.openxmlformats.org/drawingml/2006/picture">
+                        <pic:nvPicPr>
+                          <pic:cNvPr id="1" name=""/>
+                          <pic:cNvPicPr/>
+                        </pic:nvPicPr>
+                        <pic:blipFill>
+                          <a:blip r:embed="rId7"/>
+                          <a:stretch>
+                            <a:fillRect/>
+                          </a:stretch>
+                        </pic:blipFill>
+                        <pic:spPr>
+                          <a:xfrm>
+                            <a:off x="0" y="0"/>
+                            <a:ext cx="4930775" cy="1664335"/>
+                          </a:xfrm>
+                          <a:prstGeom prst="rect">
+                            <a:avLst/>
+                          </a:prstGeom>
+                        </pic:spPr>
+                      </pic:pic>
+                    </a:graphicData>
+                  </a:graphic>
+                </wp:inline>
+              </w:drawing>
+            </w:r>
           </w:p>
         </w:tc>
       </w:tr>
@@ -773,6 +916,31 @@
               <w:widowControl w:val="0"/>
               <w:spacing w:line="240" w:lineRule="auto"/>
             </w:pPr>
+            <w:proofErr w:type="gramStart"/>
+            <w:r>
+              <w:t>p :</w:t>
+            </w:r>
+            <w:proofErr w:type="gramEnd"/>
+            <w:r>
+              <w:t>- not p.</w:t>
+            </w:r>
+          </w:p>
+          <w:p>
+            <w:pPr>
+              <w:widowControl w:val="0"/>
+              <w:spacing w:line="240" w:lineRule="auto"/>
+            </w:pPr>
+            <w:r>
+              <w:t xml:space="preserve">p, </w:t>
+            </w:r>
+            <w:proofErr w:type="gramStart"/>
+            <w:r>
+              <w:t>q :</w:t>
+            </w:r>
+            <w:proofErr w:type="gramEnd"/>
+            <w:r>
+              <w:t>- #true.</w:t>
+            </w:r>
           </w:p>
         </w:tc>
       </w:tr>
@@ -823,6 +991,20 @@
               <w:widowControl w:val="0"/>
               <w:spacing w:line="240" w:lineRule="auto"/>
             </w:pPr>
+            <w:proofErr w:type="spellStart"/>
+            <w:r>
+              <w:t>clingo</w:t>
+            </w:r>
+            <w:proofErr w:type="spellEnd"/>
+            <w:r>
+              <w:t xml:space="preserve"> p</w:t>
+            </w:r>
+            <w:r>
+              <w:t>3</w:t>
+            </w:r>
+            <w:r>
+              <w:t>.txt 0</w:t>
+            </w:r>
           </w:p>
         </w:tc>
       </w:tr>
@@ -873,6 +1055,43 @@
               <w:widowControl w:val="0"/>
               <w:spacing w:line="240" w:lineRule="auto"/>
             </w:pPr>
+            <w:r>
+              <w:drawing>
+                <wp:inline distT="0" distB="0" distL="0" distR="0" wp14:anchorId="60B138C8" wp14:editId="09DC41A7">
+                  <wp:extent cx="4930775" cy="1492885"/>
+                  <wp:effectExtent l="0" t="0" r="3175" b="0"/>
+                  <wp:docPr id="3" name="Picture 3"/>
+                  <wp:cNvGraphicFramePr>
+                    <a:graphicFrameLocks xmlns:a="http://schemas.openxmlformats.org/drawingml/2006/main" noChangeAspect="1"/>
+                  </wp:cNvGraphicFramePr>
+                  <a:graphic xmlns:a="http://schemas.openxmlformats.org/drawingml/2006/main">
+                    <a:graphicData uri="http://schemas.openxmlformats.org/drawingml/2006/picture">
+                      <pic:pic xmlns:pic="http://schemas.openxmlformats.org/drawingml/2006/picture">
+                        <pic:nvPicPr>
+                          <pic:cNvPr id="1" name=""/>
+                          <pic:cNvPicPr/>
+                        </pic:nvPicPr>
+                        <pic:blipFill>
+                          <a:blip r:embed="rId8"/>
+                          <a:stretch>
+                            <a:fillRect/>
+                          </a:stretch>
+                        </pic:blipFill>
+                        <pic:spPr>
+                          <a:xfrm>
+                            <a:off x="0" y="0"/>
+                            <a:ext cx="4930775" cy="1492885"/>
+                          </a:xfrm>
+                          <a:prstGeom prst="rect">
+                            <a:avLst/>
+                          </a:prstGeom>
+                        </pic:spPr>
+                      </pic:pic>
+                    </a:graphicData>
+                  </a:graphic>
+                </wp:inline>
+              </w:drawing>
+            </w:r>
           </w:p>
         </w:tc>
       </w:tr>
@@ -881,7 +1100,7 @@
     <w:p/>
     <w:p/>
     <w:sectPr>
-      <w:headerReference w:type="default" r:id="rId6"/>
+      <w:headerReference w:type="default" r:id="rId9"/>
       <w:pgSz w:w="12240" w:h="15840"/>
       <w:pgMar w:top="1440" w:right="1440" w:bottom="1440" w:left="1440" w:header="720" w:footer="720" w:gutter="0"/>
       <w:pgNumType w:start="1"/>
@@ -892,7 +1111,7 @@
 </file>
 
 <file path=word/endnotes.xml><?xml version="1.0" encoding="utf-8"?>
-<w:endnotes xmlns:wpc="http://schemas.microsoft.com/office/word/2010/wordprocessingCanvas" xmlns:cx="http://schemas.microsoft.com/office/drawing/2014/chartex" xmlns:cx1="http://schemas.microsoft.com/office/drawing/2015/9/8/chartex" xmlns:cx2="http://schemas.microsoft.com/office/drawing/2015/10/21/chartex" xmlns:cx3="http://schemas.microsoft.com/office/drawing/2016/5/9/chartex" xmlns:cx4="http://schemas.microsoft.com/office/drawing/2016/5/10/chartex" xmlns:cx5="http://schemas.microsoft.com/office/drawing/2016/5/11/chartex" xmlns:cx6="http://schemas.microsoft.com/office/drawing/2016/5/12/chartex" xmlns:cx7="http://schemas.microsoft.com/office/drawing/2016/5/13/chartex" xmlns:cx8="http://schemas.microsoft.com/office/drawing/2016/5/14/chartex" xmlns:mc="http://schemas.openxmlformats.org/markup-compatibility/2006" xmlns:aink="http://schemas.microsoft.com/office/drawing/2016/ink" xmlns:am3d="http://schemas.microsoft.com/office/drawing/2017/model3d" xmlns:o="urn:schemas-microsoft-com:office:office" xmlns:r="http://schemas.openxmlformats.org/officeDocument/2006/relationships" xmlns:m="http://schemas.openxmlformats.org/officeDocument/2006/math" xmlns:v="urn:schemas-microsoft-com:vml" xmlns:wp14="http://schemas.microsoft.com/office/word/2010/wordprocessingDrawing" xmlns:wp="http://schemas.openxmlformats.org/drawingml/2006/wordprocessingDrawing" xmlns:w10="urn:schemas-microsoft-com:office:word" xmlns:w="http://schemas.openxmlformats.org/wordprocessingml/2006/main" xmlns:w14="http://schemas.microsoft.com/office/word/2010/wordml" xmlns:w15="http://schemas.microsoft.com/office/word/2012/wordml" xmlns:w16cex="http://schemas.microsoft.com/office/word/2018/wordml/cex" xmlns:w16cid="http://schemas.microsoft.com/office/word/2016/wordml/cid" xmlns:w16="http://schemas.microsoft.com/office/word/2018/wordml" xmlns:w16sdtdh="http://schemas.microsoft.com/office/word/2020/wordml/sdtdatahash" xmlns:w16se="http://schemas.microsoft.com/office/word/2015/wordml/symex" xmlns:wpg="http://schemas.microsoft.com/office/word/2010/wordprocessingGroup" xmlns:wpi="http://schemas.microsoft.com/office/word/2010/wordprocessingInk" xmlns:wne="http://schemas.microsoft.com/office/word/2006/wordml" xmlns:wps="http://schemas.microsoft.com/office/word/2010/wordprocessingShape" mc:Ignorable="w14 w15 w16se w16cid w16 w16cex w16sdtdh wp14">
+<w:endnotes xmlns:wpc="http://schemas.microsoft.com/office/word/2010/wordprocessingCanvas" xmlns:cx="http://schemas.microsoft.com/office/drawing/2014/chartex" xmlns:cx1="http://schemas.microsoft.com/office/drawing/2015/9/8/chartex" xmlns:cx2="http://schemas.microsoft.com/office/drawing/2015/10/21/chartex" xmlns:cx3="http://schemas.microsoft.com/office/drawing/2016/5/9/chartex" xmlns:cx4="http://schemas.microsoft.com/office/drawing/2016/5/10/chartex" xmlns:cx5="http://schemas.microsoft.com/office/drawing/2016/5/11/chartex" xmlns:cx6="http://schemas.microsoft.com/office/drawing/2016/5/12/chartex" xmlns:cx7="http://schemas.microsoft.com/office/drawing/2016/5/13/chartex" xmlns:cx8="http://schemas.microsoft.com/office/drawing/2016/5/14/chartex" xmlns:mc="http://schemas.openxmlformats.org/markup-compatibility/2006" xmlns:aink="http://schemas.microsoft.com/office/drawing/2016/ink" xmlns:am3d="http://schemas.microsoft.com/office/drawing/2017/model3d" xmlns:o="urn:schemas-microsoft-com:office:office" xmlns:oel="http://schemas.microsoft.com/office/2019/extlst" xmlns:r="http://schemas.openxmlformats.org/officeDocument/2006/relationships" xmlns:m="http://schemas.openxmlformats.org/officeDocument/2006/math" xmlns:v="urn:schemas-microsoft-com:vml" xmlns:wp14="http://schemas.microsoft.com/office/word/2010/wordprocessingDrawing" xmlns:wp="http://schemas.openxmlformats.org/drawingml/2006/wordprocessingDrawing" xmlns:w10="urn:schemas-microsoft-com:office:word" xmlns:w="http://schemas.openxmlformats.org/wordprocessingml/2006/main" xmlns:w14="http://schemas.microsoft.com/office/word/2010/wordml" xmlns:w15="http://schemas.microsoft.com/office/word/2012/wordml" xmlns:w16cex="http://schemas.microsoft.com/office/word/2018/wordml/cex" xmlns:w16cid="http://schemas.microsoft.com/office/word/2016/wordml/cid" xmlns:w16="http://schemas.microsoft.com/office/word/2018/wordml" xmlns:w16sdtdh="http://schemas.microsoft.com/office/word/2020/wordml/sdtdatahash" xmlns:w16se="http://schemas.microsoft.com/office/word/2015/wordml/symex" xmlns:wpg="http://schemas.microsoft.com/office/word/2010/wordprocessingGroup" xmlns:wpi="http://schemas.microsoft.com/office/word/2010/wordprocessingInk" xmlns:wne="http://schemas.microsoft.com/office/word/2006/wordml" xmlns:wps="http://schemas.microsoft.com/office/word/2010/wordprocessingShape" mc:Ignorable="w14 w15 w16se w16cid w16 w16cex w16sdtdh wp14">
   <w:endnote w:type="separator" w:id="-1">
     <w:p>
       <w:pPr>
@@ -917,7 +1136,7 @@
 </file>
 
 <file path=word/footnotes.xml><?xml version="1.0" encoding="utf-8"?>
-<w:footnotes xmlns:wpc="http://schemas.microsoft.com/office/word/2010/wordprocessingCanvas" xmlns:cx="http://schemas.microsoft.com/office/drawing/2014/chartex" xmlns:cx1="http://schemas.microsoft.com/office/drawing/2015/9/8/chartex" xmlns:cx2="http://schemas.microsoft.com/office/drawing/2015/10/21/chartex" xmlns:cx3="http://schemas.microsoft.com/office/drawing/2016/5/9/chartex" xmlns:cx4="http://schemas.microsoft.com/office/drawing/2016/5/10/chartex" xmlns:cx5="http://schemas.microsoft.com/office/drawing/2016/5/11/chartex" xmlns:cx6="http://schemas.microsoft.com/office/drawing/2016/5/12/chartex" xmlns:cx7="http://schemas.microsoft.com/office/drawing/2016/5/13/chartex" xmlns:cx8="http://schemas.microsoft.com/office/drawing/2016/5/14/chartex" xmlns:mc="http://schemas.openxmlformats.org/markup-compatibility/2006" xmlns:aink="http://schemas.microsoft.com/office/drawing/2016/ink" xmlns:am3d="http://schemas.microsoft.com/office/drawing/2017/model3d" xmlns:o="urn:schemas-microsoft-com:office:office" xmlns:r="http://schemas.openxmlformats.org/officeDocument/2006/relationships" xmlns:m="http://schemas.openxmlformats.org/officeDocument/2006/math" xmlns:v="urn:schemas-microsoft-com:vml" xmlns:wp14="http://schemas.microsoft.com/office/word/2010/wordprocessingDrawing" xmlns:wp="http://schemas.openxmlformats.org/drawingml/2006/wordprocessingDrawing" xmlns:w10="urn:schemas-microsoft-com:office:word" xmlns:w="http://schemas.openxmlformats.org/wordprocessingml/2006/main" xmlns:w14="http://schemas.microsoft.com/office/word/2010/wordml" xmlns:w15="http://schemas.microsoft.com/office/word/2012/wordml" xmlns:w16cex="http://schemas.microsoft.com/office/word/2018/wordml/cex" xmlns:w16cid="http://schemas.microsoft.com/office/word/2016/wordml/cid" xmlns:w16="http://schemas.microsoft.com/office/word/2018/wordml" xmlns:w16sdtdh="http://schemas.microsoft.com/office/word/2020/wordml/sdtdatahash" xmlns:w16se="http://schemas.microsoft.com/office/word/2015/wordml/symex" xmlns:wpg="http://schemas.microsoft.com/office/word/2010/wordprocessingGroup" xmlns:wpi="http://schemas.microsoft.com/office/word/2010/wordprocessingInk" xmlns:wne="http://schemas.microsoft.com/office/word/2006/wordml" xmlns:wps="http://schemas.microsoft.com/office/word/2010/wordprocessingShape" mc:Ignorable="w14 w15 w16se w16cid w16 w16cex w16sdtdh wp14">
+<w:footnotes xmlns:wpc="http://schemas.microsoft.com/office/word/2010/wordprocessingCanvas" xmlns:cx="http://schemas.microsoft.com/office/drawing/2014/chartex" xmlns:cx1="http://schemas.microsoft.com/office/drawing/2015/9/8/chartex" xmlns:cx2="http://schemas.microsoft.com/office/drawing/2015/10/21/chartex" xmlns:cx3="http://schemas.microsoft.com/office/drawing/2016/5/9/chartex" xmlns:cx4="http://schemas.microsoft.com/office/drawing/2016/5/10/chartex" xmlns:cx5="http://schemas.microsoft.com/office/drawing/2016/5/11/chartex" xmlns:cx6="http://schemas.microsoft.com/office/drawing/2016/5/12/chartex" xmlns:cx7="http://schemas.microsoft.com/office/drawing/2016/5/13/chartex" xmlns:cx8="http://schemas.microsoft.com/office/drawing/2016/5/14/chartex" xmlns:mc="http://schemas.openxmlformats.org/markup-compatibility/2006" xmlns:aink="http://schemas.microsoft.com/office/drawing/2016/ink" xmlns:am3d="http://schemas.microsoft.com/office/drawing/2017/model3d" xmlns:o="urn:schemas-microsoft-com:office:office" xmlns:oel="http://schemas.microsoft.com/office/2019/extlst" xmlns:r="http://schemas.openxmlformats.org/officeDocument/2006/relationships" xmlns:m="http://schemas.openxmlformats.org/officeDocument/2006/math" xmlns:v="urn:schemas-microsoft-com:vml" xmlns:wp14="http://schemas.microsoft.com/office/word/2010/wordprocessingDrawing" xmlns:wp="http://schemas.openxmlformats.org/drawingml/2006/wordprocessingDrawing" xmlns:w10="urn:schemas-microsoft-com:office:word" xmlns:w="http://schemas.openxmlformats.org/wordprocessingml/2006/main" xmlns:w14="http://schemas.microsoft.com/office/word/2010/wordml" xmlns:w15="http://schemas.microsoft.com/office/word/2012/wordml" xmlns:w16cex="http://schemas.microsoft.com/office/word/2018/wordml/cex" xmlns:w16cid="http://schemas.microsoft.com/office/word/2016/wordml/cid" xmlns:w16="http://schemas.microsoft.com/office/word/2018/wordml" xmlns:w16sdtdh="http://schemas.microsoft.com/office/word/2020/wordml/sdtdatahash" xmlns:w16se="http://schemas.microsoft.com/office/word/2015/wordml/symex" xmlns:wpg="http://schemas.microsoft.com/office/word/2010/wordprocessingGroup" xmlns:wpi="http://schemas.microsoft.com/office/word/2010/wordprocessingInk" xmlns:wne="http://schemas.microsoft.com/office/word/2006/wordml" xmlns:wps="http://schemas.microsoft.com/office/word/2010/wordprocessingShape" mc:Ignorable="w14 w15 w16se w16cid w16 w16cex w16sdtdh wp14">
   <w:footnote w:type="separator" w:id="-1">
     <w:p>
       <w:pPr>
@@ -942,7 +1161,7 @@
 </file>
 
 <file path=word/header1.xml><?xml version="1.0" encoding="utf-8"?>
-<w:hdr xmlns:wpc="http://schemas.microsoft.com/office/word/2010/wordprocessingCanvas" xmlns:cx="http://schemas.microsoft.com/office/drawing/2014/chartex" xmlns:cx1="http://schemas.microsoft.com/office/drawing/2015/9/8/chartex" xmlns:cx2="http://schemas.microsoft.com/office/drawing/2015/10/21/chartex" xmlns:cx3="http://schemas.microsoft.com/office/drawing/2016/5/9/chartex" xmlns:cx4="http://schemas.microsoft.com/office/drawing/2016/5/10/chartex" xmlns:cx5="http://schemas.microsoft.com/office/drawing/2016/5/11/chartex" xmlns:cx6="http://schemas.microsoft.com/office/drawing/2016/5/12/chartex" xmlns:cx7="http://schemas.microsoft.com/office/drawing/2016/5/13/chartex" xmlns:cx8="http://schemas.microsoft.com/office/drawing/2016/5/14/chartex" xmlns:mc="http://schemas.openxmlformats.org/markup-compatibility/2006" xmlns:aink="http://schemas.microsoft.com/office/drawing/2016/ink" xmlns:am3d="http://schemas.microsoft.com/office/drawing/2017/model3d" xmlns:o="urn:schemas-microsoft-com:office:office" xmlns:r="http://schemas.openxmlformats.org/officeDocument/2006/relationships" xmlns:m="http://schemas.openxmlformats.org/officeDocument/2006/math" xmlns:v="urn:schemas-microsoft-com:vml" xmlns:wp14="http://schemas.microsoft.com/office/word/2010/wordprocessingDrawing" xmlns:wp="http://schemas.openxmlformats.org/drawingml/2006/wordprocessingDrawing" xmlns:w10="urn:schemas-microsoft-com:office:word" xmlns:w="http://schemas.openxmlformats.org/wordprocessingml/2006/main" xmlns:w14="http://schemas.microsoft.com/office/word/2010/wordml" xmlns:w15="http://schemas.microsoft.com/office/word/2012/wordml" xmlns:w16cex="http://schemas.microsoft.com/office/word/2018/wordml/cex" xmlns:w16cid="http://schemas.microsoft.com/office/word/2016/wordml/cid" xmlns:w16="http://schemas.microsoft.com/office/word/2018/wordml" xmlns:w16sdtdh="http://schemas.microsoft.com/office/word/2020/wordml/sdtdatahash" xmlns:w16se="http://schemas.microsoft.com/office/word/2015/wordml/symex" xmlns:wpg="http://schemas.microsoft.com/office/word/2010/wordprocessingGroup" xmlns:wpi="http://schemas.microsoft.com/office/word/2010/wordprocessingInk" xmlns:wne="http://schemas.microsoft.com/office/word/2006/wordml" xmlns:wps="http://schemas.microsoft.com/office/word/2010/wordprocessingShape" mc:Ignorable="w14 w15 w16se w16cid w16 w16cex w16sdtdh wp14">
+<w:hdr xmlns:wpc="http://schemas.microsoft.com/office/word/2010/wordprocessingCanvas" xmlns:cx="http://schemas.microsoft.com/office/drawing/2014/chartex" xmlns:cx1="http://schemas.microsoft.com/office/drawing/2015/9/8/chartex" xmlns:cx2="http://schemas.microsoft.com/office/drawing/2015/10/21/chartex" xmlns:cx3="http://schemas.microsoft.com/office/drawing/2016/5/9/chartex" xmlns:cx4="http://schemas.microsoft.com/office/drawing/2016/5/10/chartex" xmlns:cx5="http://schemas.microsoft.com/office/drawing/2016/5/11/chartex" xmlns:cx6="http://schemas.microsoft.com/office/drawing/2016/5/12/chartex" xmlns:cx7="http://schemas.microsoft.com/office/drawing/2016/5/13/chartex" xmlns:cx8="http://schemas.microsoft.com/office/drawing/2016/5/14/chartex" xmlns:mc="http://schemas.openxmlformats.org/markup-compatibility/2006" xmlns:aink="http://schemas.microsoft.com/office/drawing/2016/ink" xmlns:am3d="http://schemas.microsoft.com/office/drawing/2017/model3d" xmlns:o="urn:schemas-microsoft-com:office:office" xmlns:oel="http://schemas.microsoft.com/office/2019/extlst" xmlns:r="http://schemas.openxmlformats.org/officeDocument/2006/relationships" xmlns:m="http://schemas.openxmlformats.org/officeDocument/2006/math" xmlns:v="urn:schemas-microsoft-com:vml" xmlns:wp14="http://schemas.microsoft.com/office/word/2010/wordprocessingDrawing" xmlns:wp="http://schemas.openxmlformats.org/drawingml/2006/wordprocessingDrawing" xmlns:w10="urn:schemas-microsoft-com:office:word" xmlns:w="http://schemas.openxmlformats.org/wordprocessingml/2006/main" xmlns:w14="http://schemas.microsoft.com/office/word/2010/wordml" xmlns:w15="http://schemas.microsoft.com/office/word/2012/wordml" xmlns:w16cex="http://schemas.microsoft.com/office/word/2018/wordml/cex" xmlns:w16cid="http://schemas.microsoft.com/office/word/2016/wordml/cid" xmlns:w16="http://schemas.microsoft.com/office/word/2018/wordml" xmlns:w16sdtdh="http://schemas.microsoft.com/office/word/2020/wordml/sdtdatahash" xmlns:w16se="http://schemas.microsoft.com/office/word/2015/wordml/symex" xmlns:wpg="http://schemas.microsoft.com/office/word/2010/wordprocessingGroup" xmlns:wpi="http://schemas.microsoft.com/office/word/2010/wordprocessingInk" xmlns:wne="http://schemas.microsoft.com/office/word/2006/wordml" xmlns:wps="http://schemas.microsoft.com/office/word/2010/wordprocessingShape" mc:Ignorable="w14 w15 w16se w16cid w16 w16cex w16sdtdh wp14">
   <w:p/>
 </w:hdr>
 </file>

</xml_diff>